<commit_message>
Updated user stories and started adding to the product backlog
</commit_message>
<xml_diff>
--- a/Documents/Deliverable_1/CSwap_Deliverable_1_UserStory.docx
+++ b/Documents/Deliverable_1/CSwap_Deliverable_1_UserStory.docx
@@ -196,6 +196,76 @@
           <w:szCs w:val="24"/>
         </w:rPr>
         <w:t xml:space="preserve">cannot use my account. </w:t>
+      </w:r>
+    </w:p>
+    <w:p>
+      <w:pPr>
+        <w:pStyle w:val="ListParagraph"/>
+        <w:rPr>
+          <w:sz w:val="24"/>
+          <w:szCs w:val="24"/>
+        </w:rPr>
+      </w:pPr>
+    </w:p>
+    <w:p>
+      <w:pPr>
+        <w:numPr>
+          <w:ilvl w:val="0"/>
+          <w:numId w:val="1"/>
+        </w:numPr>
+        <w:rPr>
+          <w:sz w:val="24"/>
+          <w:szCs w:val="24"/>
+        </w:rPr>
+      </w:pPr>
+      <w:r>
+        <w:rPr>
+          <w:sz w:val="24"/>
+          <w:szCs w:val="24"/>
+        </w:rPr>
+        <w:t>As an unauthorized user I want to use my google account so that I can use one of my own existing accounts.</w:t>
+      </w:r>
+    </w:p>
+    <w:p>
+      <w:pPr>
+        <w:pStyle w:val="ListParagraph"/>
+        <w:rPr>
+          <w:sz w:val="24"/>
+          <w:szCs w:val="24"/>
+        </w:rPr>
+      </w:pPr>
+    </w:p>
+    <w:p>
+      <w:pPr>
+        <w:numPr>
+          <w:ilvl w:val="0"/>
+          <w:numId w:val="1"/>
+        </w:numPr>
+        <w:rPr>
+          <w:sz w:val="24"/>
+          <w:szCs w:val="24"/>
+        </w:rPr>
+      </w:pPr>
+      <w:r>
+        <w:rPr>
+          <w:sz w:val="24"/>
+          <w:szCs w:val="24"/>
+        </w:rPr>
+        <w:t xml:space="preserve">As an unauthorized user I want to use my </w:t>
+      </w:r>
+      <w:r>
+        <w:rPr>
+          <w:sz w:val="24"/>
+          <w:szCs w:val="24"/>
+        </w:rPr>
+        <w:t>Facebook</w:t>
+      </w:r>
+      <w:r>
+        <w:rPr>
+          <w:sz w:val="24"/>
+          <w:szCs w:val="24"/>
+        </w:rPr>
+        <w:t xml:space="preserve"> account so that I can use one of my own existing accounts.</w:t>
       </w:r>
     </w:p>
     <w:p>

</xml_diff>

<commit_message>
Added more user stories to Product backlog
</commit_message>
<xml_diff>
--- a/Documents/Deliverable_1/CSwap_Deliverable_1_UserStory.docx
+++ b/Documents/Deliverable_1/CSwap_Deliverable_1_UserStory.docx
@@ -251,21 +251,7 @@
           <w:sz w:val="24"/>
           <w:szCs w:val="24"/>
         </w:rPr>
-        <w:t xml:space="preserve">As an unauthorized user I want to use my </w:t>
-      </w:r>
-      <w:r>
-        <w:rPr>
-          <w:sz w:val="24"/>
-          <w:szCs w:val="24"/>
-        </w:rPr>
-        <w:t>Facebook</w:t>
-      </w:r>
-      <w:r>
-        <w:rPr>
-          <w:sz w:val="24"/>
-          <w:szCs w:val="24"/>
-        </w:rPr>
-        <w:t xml:space="preserve"> account so that I can use one of my own existing accounts.</w:t>
+        <w:t>As an unauthorized user I want to use my Facebook account so that I can use one of my own existing accounts.</w:t>
       </w:r>
     </w:p>
     <w:p>
@@ -531,23 +517,7 @@
           <w:sz w:val="24"/>
           <w:szCs w:val="24"/>
         </w:rPr>
-        <w:t xml:space="preserve">As a student looking for furniture, I want to use </w:t>
-      </w:r>
-      <w:proofErr w:type="spellStart"/>
-      <w:r>
-        <w:rPr>
-          <w:sz w:val="24"/>
-          <w:szCs w:val="24"/>
-        </w:rPr>
-        <w:t>CSwap</w:t>
-      </w:r>
-      <w:proofErr w:type="spellEnd"/>
-      <w:r>
-        <w:rPr>
-          <w:sz w:val="24"/>
-          <w:szCs w:val="24"/>
-        </w:rPr>
-        <w:t xml:space="preserve"> and navigate to the furniture section so that I can find furniture for my apartment.</w:t>
+        <w:t>As a student looking for furniture, I want to use CSwap and navigate to the furniture section so that I can find furniture for my apartment.</w:t>
       </w:r>
     </w:p>
     <w:p>
@@ -915,7 +885,21 @@
           <w:sz w:val="24"/>
           <w:szCs w:val="24"/>
         </w:rPr>
-        <w:t xml:space="preserve"> As a poor user, I want to filter out listings above a price range so I don't only see listings I can't afford.</w:t>
+        <w:t xml:space="preserve"> As a </w:t>
+      </w:r>
+      <w:r>
+        <w:rPr>
+          <w:sz w:val="24"/>
+          <w:szCs w:val="24"/>
+        </w:rPr>
+        <w:t>student</w:t>
+      </w:r>
+      <w:r>
+        <w:rPr>
+          <w:sz w:val="24"/>
+          <w:szCs w:val="24"/>
+        </w:rPr>
+        <w:t xml:space="preserve"> user, I want to filter out listings above a price range so I don't only see listings I can't afford.</w:t>
       </w:r>
     </w:p>
     <w:p>

</xml_diff>